<commit_message>
Edit and add COM
</commit_message>
<xml_diff>
--- a/System.docx
+++ b/System.docx
@@ -2,6 +2,78 @@
 <file path=word/document.xml><?xml version="1.0" encoding="utf-8"?>
 <w:document xmlns:wpc="http://schemas.microsoft.com/office/word/2010/wordprocessingCanvas" xmlns:mc="http://schemas.openxmlformats.org/markup-compatibility/2006" xmlns:o="urn:schemas-microsoft-com:office:office" xmlns:r="http://schemas.openxmlformats.org/officeDocument/2006/relationships" xmlns:m="http://schemas.openxmlformats.org/officeDocument/2006/math" xmlns:v="urn:schemas-microsoft-com:vml" xmlns:wp14="http://schemas.microsoft.com/office/word/2010/wordprocessingDrawing" xmlns:wp="http://schemas.openxmlformats.org/drawingml/2006/wordprocessingDrawing" xmlns:w10="urn:schemas-microsoft-com:office:word" xmlns:w="http://schemas.openxmlformats.org/wordprocessingml/2006/main" xmlns:w14="http://schemas.microsoft.com/office/word/2010/wordml" xmlns:w15="http://schemas.microsoft.com/office/word/2012/wordml" xmlns:wpg="http://schemas.microsoft.com/office/word/2010/wordprocessingGroup" xmlns:wpi="http://schemas.microsoft.com/office/word/2010/wordprocessingInk" xmlns:wne="http://schemas.microsoft.com/office/word/2006/wordml" xmlns:wps="http://schemas.microsoft.com/office/word/2010/wordprocessingShape" mc:Ignorable="w14 w15 wp14">
   <w:body>
+    <w:p>
+      <w:r>
+        <w:t>System</w:t>
+      </w:r>
+    </w:p>
+    <w:p>
+      <w:pPr>
+        <w:rPr>
+          <w:rFonts w:ascii="Cascadia Mono" w:hAnsi="Cascadia Mono" w:cs="Cascadia Mono"/>
+          <w:color w:val="000000"/>
+          <w:sz w:val="19"/>
+          <w:szCs w:val="19"/>
+        </w:rPr>
+      </w:pPr>
+      <w:hyperlink w:anchor="IDisposable" w:history="1">
+        <w:r>
+          <w:rPr>
+            <w:rStyle w:val="Hyperlink"/>
+            <w:rFonts w:ascii="Cascadia Mono" w:hAnsi="Cascadia Mono" w:cs="Cascadia Mono"/>
+            <w:sz w:val="19"/>
+            <w:szCs w:val="19"/>
+          </w:rPr>
+          <w:t>IDisposable</w:t>
+        </w:r>
+      </w:hyperlink>
+    </w:p>
+    <w:p>
+      <w:pPr>
+        <w:rPr>
+          <w:rFonts w:ascii="Cascadia Mono" w:hAnsi="Cascadia Mono" w:cs="Cascadia Mono"/>
+          <w:color w:val="000000"/>
+          <w:sz w:val="19"/>
+          <w:szCs w:val="19"/>
+        </w:rPr>
+      </w:pPr>
+      <w:hyperlink w:anchor="Environment" w:history="1">
+        <w:r>
+          <w:rPr>
+            <w:rStyle w:val="Hyperlink"/>
+            <w:rFonts w:ascii="Cascadia Mono" w:hAnsi="Cascadia Mono" w:cs="Cascadia Mono"/>
+            <w:sz w:val="19"/>
+            <w:szCs w:val="19"/>
+          </w:rPr>
+          <w:t>Environment</w:t>
+        </w:r>
+      </w:hyperlink>
+    </w:p>
+    <w:p>
+      <w:pPr>
+        <w:pBdr>
+          <w:bottom w:val="single" w:sz="6" w:space="1" w:color="auto"/>
+        </w:pBdr>
+        <w:rPr>
+          <w:rFonts w:ascii="Cascadia Mono" w:hAnsi="Cascadia Mono" w:cs="Cascadia Mono"/>
+          <w:color w:val="000000"/>
+          <w:sz w:val="19"/>
+          <w:szCs w:val="19"/>
+          <w:rtl/>
+        </w:rPr>
+      </w:pPr>
+      <w:hyperlink w:anchor="Version" w:history="1">
+        <w:r>
+          <w:rPr>
+            <w:rStyle w:val="Hyperlink"/>
+            <w:rFonts w:ascii="Cascadia Mono" w:hAnsi="Cascadia Mono" w:cs="Cascadia Mono"/>
+            <w:sz w:val="19"/>
+            <w:szCs w:val="19"/>
+          </w:rPr>
+          <w:t>Version</w:t>
+        </w:r>
+      </w:hyperlink>
+    </w:p>
     <w:p>
       <w:pPr>
         <w:rPr>
@@ -60,12 +132,14 @@
     </w:p>
     <w:p>
       <w:pPr>
-        <w:rPr>
-          <w:rFonts w:ascii="Cascadia Mono" w:hAnsi="Cascadia Mono" w:cs="Cascadia Mono"/>
-          <w:color w:val="000000"/>
+        <w:pBdr>
+          <w:bottom w:val="single" w:sz="6" w:space="1" w:color="auto"/>
+        </w:pBdr>
+        <w:rPr>
+          <w:rStyle w:val="Hyperlink"/>
+          <w:rFonts w:ascii="Cascadia Mono" w:hAnsi="Cascadia Mono" w:cs="Cascadia Mono"/>
           <w:sz w:val="19"/>
           <w:szCs w:val="19"/>
-          <w:rtl/>
         </w:rPr>
       </w:pPr>
       <w:hyperlink w:anchor="CallerMemberName" w:history="1">
@@ -81,14 +155,150 @@
       </w:hyperlink>
     </w:p>
     <w:p>
-      <w:pPr>
-        <w:rPr>
+      <w:r>
+        <w:t>System.Runtime.InterpoServices</w:t>
+      </w:r>
+    </w:p>
+    <w:p>
+      <w:pPr>
+        <w:rPr>
+          <w:rStyle w:val="Hyperlink"/>
           <w:rFonts w:ascii="Cascadia Mono" w:hAnsi="Cascadia Mono" w:cs="Cascadia Mono"/>
           <w:color w:val="000000"/>
           <w:sz w:val="19"/>
           <w:szCs w:val="19"/>
-        </w:rPr>
-      </w:pPr>
+          <w:u w:val="none"/>
+        </w:rPr>
+      </w:pPr>
+      <w:hyperlink w:anchor="ComImport" w:history="1">
+        <w:r>
+          <w:rPr>
+            <w:rStyle w:val="Hyperlink"/>
+            <w:rFonts w:ascii="Cascadia Mono" w:hAnsi="Cascadia Mono" w:cs="Cascadia Mono"/>
+            <w:sz w:val="19"/>
+            <w:szCs w:val="19"/>
+          </w:rPr>
+          <w:t>ComImport</w:t>
+        </w:r>
+      </w:hyperlink>
+    </w:p>
+    <w:p>
+      <w:pPr>
+        <w:rPr>
+          <w:rStyle w:val="Hyperlink"/>
+          <w:rFonts w:ascii="Cascadia Mono" w:hAnsi="Cascadia Mono" w:cs="Cascadia Mono"/>
+          <w:color w:val="000000"/>
+          <w:sz w:val="19"/>
+          <w:szCs w:val="19"/>
+          <w:u w:val="none"/>
+        </w:rPr>
+      </w:pPr>
+      <w:hyperlink w:anchor="Guid" w:history="1">
+        <w:r>
+          <w:rPr>
+            <w:rStyle w:val="Hyperlink"/>
+            <w:rFonts w:ascii="Cascadia Mono" w:hAnsi="Cascadia Mono" w:cs="Cascadia Mono"/>
+            <w:sz w:val="19"/>
+            <w:szCs w:val="19"/>
+          </w:rPr>
+          <w:t>Guid</w:t>
+        </w:r>
+      </w:hyperlink>
+    </w:p>
+    <w:p>
+      <w:pPr>
+        <w:rPr>
+          <w:rStyle w:val="Hyperlink"/>
+          <w:rFonts w:ascii="Cascadia Mono" w:hAnsi="Cascadia Mono" w:cs="Cascadia Mono"/>
+          <w:color w:val="000000"/>
+          <w:sz w:val="19"/>
+          <w:szCs w:val="19"/>
+          <w:u w:val="none"/>
+        </w:rPr>
+      </w:pPr>
+      <w:hyperlink w:anchor="InterfaceType" w:history="1">
+        <w:r>
+          <w:rPr>
+            <w:rStyle w:val="Hyperlink"/>
+            <w:rFonts w:ascii="Cascadia Mono" w:hAnsi="Cascadia Mono" w:cs="Cascadia Mono"/>
+            <w:sz w:val="19"/>
+            <w:szCs w:val="19"/>
+          </w:rPr>
+          <w:t>InterfaceType</w:t>
+        </w:r>
+      </w:hyperlink>
+    </w:p>
+    <w:p>
+      <w:pPr>
+        <w:rPr>
+          <w:rStyle w:val="Hyperlink"/>
+          <w:rFonts w:ascii="Cascadia Mono" w:hAnsi="Cascadia Mono" w:cs="Cascadia Mono"/>
+          <w:color w:val="000000"/>
+          <w:sz w:val="19"/>
+          <w:szCs w:val="19"/>
+          <w:u w:val="none"/>
+        </w:rPr>
+      </w:pPr>
+      <w:hyperlink w:anchor="PreserveSig" w:history="1">
+        <w:r>
+          <w:rPr>
+            <w:rStyle w:val="Hyperlink"/>
+            <w:rFonts w:ascii="Cascadia Mono" w:hAnsi="Cascadia Mono" w:cs="Cascadia Mono"/>
+            <w:sz w:val="19"/>
+            <w:szCs w:val="19"/>
+          </w:rPr>
+          <w:t>PreserveSig</w:t>
+        </w:r>
+      </w:hyperlink>
+    </w:p>
+    <w:p>
+      <w:pPr>
+        <w:rPr>
+          <w:rStyle w:val="Hyperlink"/>
+          <w:rFonts w:ascii="Cascadia Mono" w:hAnsi="Cascadia Mono" w:cs="Cascadia Mono"/>
+          <w:color w:val="000000"/>
+          <w:sz w:val="19"/>
+          <w:szCs w:val="19"/>
+          <w:u w:val="none"/>
+        </w:rPr>
+      </w:pPr>
+      <w:hyperlink w:anchor="ClassInterface" w:history="1">
+        <w:r>
+          <w:rPr>
+            <w:rStyle w:val="Hyperlink"/>
+            <w:rFonts w:ascii="Cascadia Mono" w:hAnsi="Cascadia Mono" w:cs="Cascadia Mono"/>
+            <w:sz w:val="19"/>
+            <w:szCs w:val="19"/>
+          </w:rPr>
+          <w:t>ClassInterface</w:t>
+        </w:r>
+      </w:hyperlink>
+    </w:p>
+    <w:p>
+      <w:pPr>
+        <w:pBdr>
+          <w:bottom w:val="single" w:sz="6" w:space="1" w:color="auto"/>
+        </w:pBdr>
+        <w:rPr>
+          <w:rStyle w:val="Hyperlink"/>
+          <w:rFonts w:ascii="Cascadia Mono" w:hAnsi="Cascadia Mono" w:cs="Cascadia Mono"/>
+          <w:color w:val="000000"/>
+          <w:sz w:val="19"/>
+          <w:szCs w:val="19"/>
+          <w:u w:val="none"/>
+        </w:rPr>
+      </w:pPr>
+      <w:hyperlink w:anchor="DllImport" w:history="1">
+        <w:r>
+          <w:rPr>
+            <w:rStyle w:val="Hyperlink"/>
+            <w:rFonts w:ascii="Cascadia Mono" w:hAnsi="Cascadia Mono" w:cs="Cascadia Mono"/>
+            <w:sz w:val="19"/>
+            <w:szCs w:val="19"/>
+          </w:rPr>
+          <w:t>DllImport</w:t>
+        </w:r>
+      </w:hyperlink>
     </w:p>
     <w:p>
       <w:pPr>
@@ -186,54 +396,291 @@
           <w:rtl/>
           <w:lang w:bidi="fa-IR"/>
         </w:rPr>
-        <w:t xml:space="preserve">کامپایل تایم است و </w:t>
-      </w:r>
-      <w:r>
-        <w:rPr>
-          <w:rFonts w:ascii="Vazir" w:hAnsi="Vazir" w:cs="Vazir" w:hint="cs"/>
+        <w:t>کامپایل تایم است و مسیر کامل (درایو/فولدرها/پروژه/کلاس) را بر می گرداند.</w:t>
+      </w:r>
+    </w:p>
+    <w:p>
+      <w:pPr>
+        <w:rPr>
+          <w:rFonts w:ascii="Cascadia Mono" w:hAnsi="Cascadia Mono" w:cs="Cascadia Mono"/>
+          <w:color w:val="000000"/>
+          <w:sz w:val="28"/>
+          <w:szCs w:val="28"/>
+          <w:rtl/>
+        </w:rPr>
+      </w:pPr>
+      <w:bookmarkStart w:id="2" w:name="CallerMemberName"/>
+      <w:bookmarkEnd w:id="1"/>
+      <w:r>
+        <w:rPr>
+          <w:rFonts w:ascii="Cascadia Mono" w:hAnsi="Cascadia Mono" w:cs="Cascadia Mono"/>
+          <w:color w:val="000000"/>
+          <w:sz w:val="28"/>
+          <w:szCs w:val="28"/>
+        </w:rPr>
+        <w:t>CallerMemberName</w:t>
+      </w:r>
+      <w:bookmarkEnd w:id="2"/>
+    </w:p>
+    <w:p>
+      <w:pPr>
+        <w:pBdr>
+          <w:bottom w:val="single" w:sz="6" w:space="1" w:color="auto"/>
+        </w:pBdr>
+        <w:bidi/>
+        <w:rPr>
+          <w:rFonts w:ascii="Vazir" w:hAnsi="Vazir" w:cs="Vazir"/>
           <w:color w:val="000000"/>
           <w:sz w:val="24"/>
           <w:szCs w:val="24"/>
           <w:rtl/>
           <w:lang w:bidi="fa-IR"/>
         </w:rPr>
-        <w:t>مسیر کامل (درایو/فولدرها/پروژه/کلاس) را بر می گرداند.</w:t>
-      </w:r>
-    </w:p>
-    <w:p>
-      <w:pPr>
-        <w:rPr>
-          <w:rFonts w:ascii="Cascadia Mono" w:hAnsi="Cascadia Mono" w:cs="Cascadia Mono"/>
-          <w:color w:val="000000"/>
-          <w:sz w:val="28"/>
-          <w:szCs w:val="28"/>
-          <w:rtl/>
-        </w:rPr>
-      </w:pPr>
-      <w:bookmarkStart w:id="2" w:name="CallerMemberName"/>
-      <w:bookmarkEnd w:id="1"/>
-      <w:r>
-        <w:rPr>
-          <w:rFonts w:ascii="Cascadia Mono" w:hAnsi="Cascadia Mono" w:cs="Cascadia Mono"/>
-          <w:color w:val="000000"/>
-          <w:sz w:val="28"/>
-          <w:szCs w:val="28"/>
-        </w:rPr>
-        <w:t>CallerMemberName</w:t>
-      </w:r>
-      <w:bookmarkEnd w:id="2"/>
-    </w:p>
-    <w:p>
-      <w:pPr>
-        <w:bidi/>
-        <w:rPr>
-          <w:rFonts w:ascii="Vazir" w:hAnsi="Vazir" w:cs="Vazir"/>
+      </w:pPr>
+      <w:r>
+        <w:rPr>
+          <w:rFonts w:ascii="Vazir" w:hAnsi="Vazir" w:cs="Vazir" w:hint="cs"/>
           <w:color w:val="000000"/>
           <w:sz w:val="24"/>
           <w:szCs w:val="24"/>
           <w:rtl/>
           <w:lang w:bidi="fa-IR"/>
         </w:rPr>
+        <w:t>کامپایل تایم است و نام متدی که صدا زده شده را بر می گرداند.</w:t>
+      </w:r>
+    </w:p>
+    <w:p>
+      <w:pPr>
+        <w:rPr>
+          <w:rFonts w:ascii="Cascadia Mono" w:hAnsi="Cascadia Mono" w:cs="Cascadia Mono"/>
+          <w:color w:val="000000"/>
+          <w:sz w:val="28"/>
+          <w:szCs w:val="28"/>
+        </w:rPr>
+      </w:pPr>
+      <w:bookmarkStart w:id="3" w:name="ComImport"/>
+      <w:bookmarkStart w:id="4" w:name="IDisposable"/>
+      <w:r>
+        <w:rPr>
+          <w:rFonts w:ascii="Cascadia Mono" w:hAnsi="Cascadia Mono" w:cs="Cascadia Mono"/>
+          <w:color w:val="000000"/>
+          <w:sz w:val="28"/>
+          <w:szCs w:val="28"/>
+        </w:rPr>
+        <w:t>ComImport</w:t>
+      </w:r>
+    </w:p>
+    <w:p>
+      <w:pPr>
+        <w:bidi/>
+        <w:rPr>
+          <w:rFonts w:ascii="Vazir" w:hAnsi="Vazir" w:cs="Vazir"/>
+          <w:color w:val="000000"/>
+          <w:sz w:val="24"/>
+          <w:szCs w:val="24"/>
+        </w:rPr>
+      </w:pPr>
+    </w:p>
+    <w:p>
+      <w:pPr>
+        <w:rPr>
+          <w:rFonts w:ascii="Cascadia Mono" w:hAnsi="Cascadia Mono" w:cs="Cascadia Mono"/>
+          <w:color w:val="000000"/>
+          <w:sz w:val="28"/>
+          <w:szCs w:val="28"/>
+        </w:rPr>
+      </w:pPr>
+      <w:bookmarkStart w:id="5" w:name="Guid"/>
+      <w:bookmarkEnd w:id="3"/>
+      <w:r>
+        <w:rPr>
+          <w:rFonts w:ascii="Cascadia Mono" w:hAnsi="Cascadia Mono" w:cs="Cascadia Mono"/>
+          <w:color w:val="000000"/>
+          <w:sz w:val="28"/>
+          <w:szCs w:val="28"/>
+        </w:rPr>
+        <w:t>Guid</w:t>
+      </w:r>
+      <w:bookmarkStart w:id="6" w:name="_GoBack"/>
+      <w:bookmarkEnd w:id="6"/>
+    </w:p>
+    <w:p>
+      <w:pPr>
+        <w:bidi/>
+        <w:rPr>
+          <w:rFonts w:ascii="Vazir" w:hAnsi="Vazir" w:cs="Vazir"/>
+          <w:color w:val="000000"/>
+          <w:sz w:val="24"/>
+          <w:szCs w:val="24"/>
+        </w:rPr>
+      </w:pPr>
+    </w:p>
+    <w:p>
+      <w:pPr>
+        <w:rPr>
+          <w:rFonts w:ascii="Cascadia Mono" w:hAnsi="Cascadia Mono" w:cs="Cascadia Mono"/>
+          <w:color w:val="000000"/>
+          <w:sz w:val="28"/>
+          <w:szCs w:val="28"/>
+        </w:rPr>
+      </w:pPr>
+      <w:bookmarkStart w:id="7" w:name="InterfaceType"/>
+      <w:bookmarkEnd w:id="5"/>
+      <w:r>
+        <w:rPr>
+          <w:rFonts w:ascii="Cascadia Mono" w:hAnsi="Cascadia Mono" w:cs="Cascadia Mono"/>
+          <w:color w:val="000000"/>
+          <w:sz w:val="28"/>
+          <w:szCs w:val="28"/>
+        </w:rPr>
+        <w:t>InterfaceType</w:t>
+      </w:r>
+    </w:p>
+    <w:p>
+      <w:pPr>
+        <w:bidi/>
+        <w:rPr>
+          <w:rFonts w:ascii="Vazir" w:hAnsi="Vazir" w:cs="Vazir"/>
+          <w:color w:val="000000"/>
+          <w:sz w:val="24"/>
+          <w:szCs w:val="24"/>
+        </w:rPr>
+      </w:pPr>
+    </w:p>
+    <w:p>
+      <w:pPr>
+        <w:rPr>
+          <w:rFonts w:ascii="Cascadia Mono" w:hAnsi="Cascadia Mono" w:cs="Cascadia Mono"/>
+          <w:color w:val="000000"/>
+          <w:sz w:val="28"/>
+          <w:szCs w:val="28"/>
+        </w:rPr>
+      </w:pPr>
+      <w:bookmarkStart w:id="8" w:name="PreserveSig"/>
+      <w:bookmarkEnd w:id="7"/>
+      <w:r>
+        <w:rPr>
+          <w:rFonts w:ascii="Cascadia Mono" w:hAnsi="Cascadia Mono" w:cs="Cascadia Mono"/>
+          <w:color w:val="000000"/>
+          <w:sz w:val="28"/>
+          <w:szCs w:val="28"/>
+        </w:rPr>
+        <w:lastRenderedPageBreak/>
+        <w:t>PreserveSig</w:t>
+      </w:r>
+    </w:p>
+    <w:p>
+      <w:pPr>
+        <w:bidi/>
+        <w:rPr>
+          <w:rFonts w:ascii="Vazir" w:hAnsi="Vazir" w:cs="Vazir"/>
+          <w:color w:val="000000"/>
+          <w:sz w:val="24"/>
+          <w:szCs w:val="24"/>
+        </w:rPr>
+      </w:pPr>
+    </w:p>
+    <w:p>
+      <w:pPr>
+        <w:rPr>
+          <w:rFonts w:ascii="Cascadia Mono" w:hAnsi="Cascadia Mono" w:cs="Cascadia Mono"/>
+          <w:color w:val="000000"/>
+          <w:sz w:val="28"/>
+          <w:szCs w:val="28"/>
+        </w:rPr>
+      </w:pPr>
+      <w:bookmarkStart w:id="9" w:name="ClassInterface"/>
+      <w:bookmarkEnd w:id="8"/>
+      <w:r>
+        <w:rPr>
+          <w:rFonts w:ascii="Cascadia Mono" w:hAnsi="Cascadia Mono" w:cs="Cascadia Mono"/>
+          <w:color w:val="000000"/>
+          <w:sz w:val="28"/>
+          <w:szCs w:val="28"/>
+        </w:rPr>
+        <w:t>ClassInterface</w:t>
+      </w:r>
+    </w:p>
+    <w:p>
+      <w:pPr>
+        <w:bidi/>
+        <w:rPr>
+          <w:rFonts w:ascii="Vazir" w:hAnsi="Vazir" w:cs="Vazir"/>
+          <w:color w:val="000000"/>
+          <w:sz w:val="24"/>
+          <w:szCs w:val="24"/>
+        </w:rPr>
+      </w:pPr>
+    </w:p>
+    <w:p>
+      <w:pPr>
+        <w:pBdr>
+          <w:bottom w:val="single" w:sz="6" w:space="1" w:color="auto"/>
+        </w:pBdr>
+        <w:rPr>
+          <w:rFonts w:ascii="Cascadia Mono" w:hAnsi="Cascadia Mono" w:cs="Cascadia Mono"/>
+          <w:color w:val="000000"/>
+          <w:sz w:val="28"/>
+          <w:szCs w:val="28"/>
+        </w:rPr>
+      </w:pPr>
+      <w:bookmarkStart w:id="10" w:name="DllImport"/>
+      <w:bookmarkEnd w:id="9"/>
+      <w:r>
+        <w:rPr>
+          <w:rFonts w:ascii="Cascadia Mono" w:hAnsi="Cascadia Mono" w:cs="Cascadia Mono"/>
+          <w:color w:val="000000"/>
+          <w:sz w:val="28"/>
+          <w:szCs w:val="28"/>
+        </w:rPr>
+        <w:t>DllImport</w:t>
+      </w:r>
+    </w:p>
+    <w:p>
+      <w:pPr>
+        <w:pBdr>
+          <w:bottom w:val="single" w:sz="6" w:space="1" w:color="auto"/>
+        </w:pBdr>
+        <w:bidi/>
+        <w:rPr>
+          <w:rFonts w:ascii="Vazir" w:hAnsi="Vazir" w:cs="Vazir"/>
+          <w:color w:val="000000"/>
+          <w:sz w:val="24"/>
+          <w:szCs w:val="24"/>
+        </w:rPr>
+      </w:pPr>
+    </w:p>
+    <w:bookmarkEnd w:id="10"/>
+    <w:p>
+      <w:pPr>
+        <w:rPr>
+          <w:rFonts w:ascii="Cascadia Mono" w:hAnsi="Cascadia Mono" w:cs="Cascadia Mono"/>
+          <w:color w:val="000000"/>
+          <w:sz w:val="28"/>
+          <w:szCs w:val="28"/>
+        </w:rPr>
+      </w:pPr>
+      <w:r>
+        <w:rPr>
+          <w:rFonts w:ascii="Cascadia Mono" w:hAnsi="Cascadia Mono" w:cs="Cascadia Mono"/>
+          <w:color w:val="000000"/>
+          <w:sz w:val="28"/>
+          <w:szCs w:val="28"/>
+        </w:rPr>
+        <w:t>IDisposable</w:t>
+      </w:r>
+    </w:p>
+    <w:bookmarkEnd w:id="4"/>
+    <w:p>
+      <w:pPr>
+        <w:bidi/>
+        <w:rPr>
+          <w:rFonts w:ascii="Vazir" w:hAnsi="Vazir" w:cs="Vazir"/>
+          <w:color w:val="000000"/>
+          <w:sz w:val="24"/>
+          <w:szCs w:val="24"/>
+          <w:lang w:bidi="fa-IR"/>
+        </w:rPr>
       </w:pPr>
       <w:r>
         <w:rPr>
@@ -244,7 +691,17 @@
           <w:rtl/>
           <w:lang w:bidi="fa-IR"/>
         </w:rPr>
-        <w:t xml:space="preserve">کامپایل تایم است و </w:t>
+        <w:t>زمانی که کد مدیریت نشده ای نوشته می شود،</w:t>
+      </w:r>
+      <w:r>
+        <w:rPr>
+          <w:rFonts w:ascii="Vazir" w:hAnsi="Vazir" w:cs="Vazir"/>
+          <w:color w:val="000000"/>
+          <w:sz w:val="24"/>
+          <w:szCs w:val="24"/>
+          <w:lang w:bidi="fa-IR"/>
+        </w:rPr>
+        <w:t>GC</w:t>
       </w:r>
       <w:r>
         <w:rPr>
@@ -255,22 +712,96 @@
           <w:rtl/>
           <w:lang w:bidi="fa-IR"/>
         </w:rPr>
-        <w:t>نام متدی که صدا زده شده را بر می گرداند.</w:t>
-      </w:r>
-    </w:p>
-    <w:p>
-      <w:pPr>
+        <w:t xml:space="preserve"> از حافظه رم برای آن کد خبر ندارد،پس فضای گرفته شده و بلا استفاده ای که به مدت طولانی در حافظه قرار دارد،همچنان باقی می ماند.برای حل این مشکل و برای خالی کردن فضای گرفته شده از متد </w:t>
+      </w:r>
+      <w:r>
         <w:rPr>
           <w:rFonts w:ascii="Vazir" w:hAnsi="Vazir" w:cs="Vazir"/>
+          <w:color w:val="000000"/>
+          <w:sz w:val="24"/>
+          <w:szCs w:val="24"/>
+          <w:lang w:bidi="fa-IR"/>
+        </w:rPr>
+        <w:t>Dispose</w:t>
+      </w:r>
+      <w:r>
+        <w:rPr>
+          <w:rFonts w:ascii="Vazir" w:hAnsi="Vazir" w:cs="Vazir" w:hint="cs"/>
           <w:color w:val="000000"/>
           <w:sz w:val="24"/>
           <w:szCs w:val="24"/>
           <w:rtl/>
           <w:lang w:bidi="fa-IR"/>
         </w:rPr>
-      </w:pPr>
-      <w:bookmarkStart w:id="3" w:name="_GoBack"/>
-      <w:bookmarkEnd w:id="3"/>
+        <w:t xml:space="preserve"> این اینترفیس استفاده می شود.</w:t>
+      </w:r>
+    </w:p>
+    <w:p>
+      <w:pPr>
+        <w:rPr>
+          <w:rFonts w:ascii="Cascadia Mono" w:hAnsi="Cascadia Mono" w:cs="Cascadia Mono"/>
+          <w:color w:val="000000"/>
+          <w:sz w:val="28"/>
+          <w:szCs w:val="28"/>
+        </w:rPr>
+      </w:pPr>
+      <w:bookmarkStart w:id="11" w:name="Environment"/>
+      <w:r>
+        <w:rPr>
+          <w:rFonts w:ascii="Cascadia Mono" w:hAnsi="Cascadia Mono" w:cs="Cascadia Mono"/>
+          <w:color w:val="000000"/>
+          <w:sz w:val="28"/>
+          <w:szCs w:val="28"/>
+        </w:rPr>
+        <w:t>Environment</w:t>
+      </w:r>
+    </w:p>
+    <w:p>
+      <w:pPr>
+        <w:bidi/>
+        <w:rPr>
+          <w:rFonts w:ascii="Vazir" w:hAnsi="Vazir" w:cs="Vazir"/>
+          <w:color w:val="000000"/>
+          <w:sz w:val="24"/>
+          <w:szCs w:val="24"/>
+        </w:rPr>
+      </w:pPr>
+    </w:p>
+    <w:p>
+      <w:pPr>
+        <w:pBdr>
+          <w:bottom w:val="single" w:sz="6" w:space="1" w:color="auto"/>
+        </w:pBdr>
+        <w:rPr>
+          <w:rFonts w:ascii="Cascadia Mono" w:hAnsi="Cascadia Mono" w:cs="Cascadia Mono"/>
+          <w:color w:val="000000"/>
+          <w:sz w:val="28"/>
+          <w:szCs w:val="28"/>
+        </w:rPr>
+      </w:pPr>
+      <w:bookmarkStart w:id="12" w:name="Version"/>
+      <w:bookmarkEnd w:id="11"/>
+      <w:r>
+        <w:rPr>
+          <w:rFonts w:ascii="Cascadia Mono" w:hAnsi="Cascadia Mono" w:cs="Cascadia Mono"/>
+          <w:color w:val="000000"/>
+          <w:sz w:val="28"/>
+          <w:szCs w:val="28"/>
+        </w:rPr>
+        <w:t>Version</w:t>
+      </w:r>
+    </w:p>
+    <w:bookmarkEnd w:id="12"/>
+    <w:p>
+      <w:pPr>
+        <w:rPr>
+          <w:rFonts w:ascii="Cascadia Mono" w:hAnsi="Cascadia Mono" w:cs="Cascadia Mono"/>
+          <w:color w:val="000000"/>
+          <w:sz w:val="28"/>
+          <w:szCs w:val="28"/>
+          <w:rtl/>
+        </w:rPr>
+      </w:pPr>
     </w:p>
     <w:sectPr>
       <w:pgSz w:w="12240" w:h="15840"/>
@@ -280,6 +811,56 @@
     </w:sectPr>
   </w:body>
 </w:document>
+</file>
+
+<file path=word/endnotes.xml><?xml version="1.0" encoding="utf-8"?>
+<w:endnotes xmlns:wpc="http://schemas.microsoft.com/office/word/2010/wordprocessingCanvas" xmlns:mc="http://schemas.openxmlformats.org/markup-compatibility/2006" xmlns:o="urn:schemas-microsoft-com:office:office" xmlns:r="http://schemas.openxmlformats.org/officeDocument/2006/relationships" xmlns:m="http://schemas.openxmlformats.org/officeDocument/2006/math" xmlns:v="urn:schemas-microsoft-com:vml" xmlns:wp14="http://schemas.microsoft.com/office/word/2010/wordprocessingDrawing" xmlns:wp="http://schemas.openxmlformats.org/drawingml/2006/wordprocessingDrawing" xmlns:w10="urn:schemas-microsoft-com:office:word" xmlns:w="http://schemas.openxmlformats.org/wordprocessingml/2006/main" xmlns:w14="http://schemas.microsoft.com/office/word/2010/wordml" xmlns:w15="http://schemas.microsoft.com/office/word/2012/wordml" xmlns:wpg="http://schemas.microsoft.com/office/word/2010/wordprocessingGroup" xmlns:wpi="http://schemas.microsoft.com/office/word/2010/wordprocessingInk" xmlns:wne="http://schemas.microsoft.com/office/word/2006/wordml" xmlns:wps="http://schemas.microsoft.com/office/word/2010/wordprocessingShape" mc:Ignorable="w14 w15 wp14">
+  <w:endnote w:type="separator" w:id="-1">
+    <w:p>
+      <w:pPr>
+        <w:spacing w:after="0" w:line="240" w:lineRule="auto"/>
+      </w:pPr>
+      <w:r>
+        <w:separator/>
+      </w:r>
+    </w:p>
+  </w:endnote>
+  <w:endnote w:type="continuationSeparator" w:id="0">
+    <w:p>
+      <w:pPr>
+        <w:spacing w:after="0" w:line="240" w:lineRule="auto"/>
+      </w:pPr>
+      <w:r>
+        <w:continuationSeparator/>
+      </w:r>
+    </w:p>
+  </w:endnote>
+</w:endnotes>
+</file>
+
+<file path=word/footnotes.xml><?xml version="1.0" encoding="utf-8"?>
+<w:footnotes xmlns:wpc="http://schemas.microsoft.com/office/word/2010/wordprocessingCanvas" xmlns:mc="http://schemas.openxmlformats.org/markup-compatibility/2006" xmlns:o="urn:schemas-microsoft-com:office:office" xmlns:r="http://schemas.openxmlformats.org/officeDocument/2006/relationships" xmlns:m="http://schemas.openxmlformats.org/officeDocument/2006/math" xmlns:v="urn:schemas-microsoft-com:vml" xmlns:wp14="http://schemas.microsoft.com/office/word/2010/wordprocessingDrawing" xmlns:wp="http://schemas.openxmlformats.org/drawingml/2006/wordprocessingDrawing" xmlns:w10="urn:schemas-microsoft-com:office:word" xmlns:w="http://schemas.openxmlformats.org/wordprocessingml/2006/main" xmlns:w14="http://schemas.microsoft.com/office/word/2010/wordml" xmlns:w15="http://schemas.microsoft.com/office/word/2012/wordml" xmlns:wpg="http://schemas.microsoft.com/office/word/2010/wordprocessingGroup" xmlns:wpi="http://schemas.microsoft.com/office/word/2010/wordprocessingInk" xmlns:wne="http://schemas.microsoft.com/office/word/2006/wordml" xmlns:wps="http://schemas.microsoft.com/office/word/2010/wordprocessingShape" mc:Ignorable="w14 w15 wp14">
+  <w:footnote w:type="separator" w:id="-1">
+    <w:p>
+      <w:pPr>
+        <w:spacing w:after="0" w:line="240" w:lineRule="auto"/>
+      </w:pPr>
+      <w:r>
+        <w:separator/>
+      </w:r>
+    </w:p>
+  </w:footnote>
+  <w:footnote w:type="continuationSeparator" w:id="0">
+    <w:p>
+      <w:pPr>
+        <w:spacing w:after="0" w:line="240" w:lineRule="auto"/>
+      </w:pPr>
+      <w:r>
+        <w:continuationSeparator/>
+      </w:r>
+    </w:p>
+  </w:footnote>
+</w:footnotes>
 </file>
 
 <file path=word/styles.xml><?xml version="1.0" encoding="utf-8"?>
@@ -955,6 +1536,28 @@
       <w:szCs w:val="24"/>
     </w:rPr>
   </w:style>
+  <w:style w:type="paragraph" w:styleId="Footer">
+    <w:name w:val="footer"/>
+    <w:basedOn w:val="Normal"/>
+    <w:link w:val="FooterChar"/>
+    <w:uiPriority w:val="99"/>
+    <w:unhideWhenUsed/>
+    <w:rsid w:val="008D171F"/>
+    <w:pPr>
+      <w:tabs>
+        <w:tab w:val="center" w:pos="4680"/>
+        <w:tab w:val="right" w:pos="9360"/>
+      </w:tabs>
+      <w:spacing w:after="0" w:line="240" w:lineRule="auto"/>
+    </w:pPr>
+  </w:style>
+  <w:style w:type="character" w:customStyle="1" w:styleId="FooterChar">
+    <w:name w:val="Footer Char"/>
+    <w:basedOn w:val="DefaultParagraphFont"/>
+    <w:link w:val="Footer"/>
+    <w:uiPriority w:val="99"/>
+    <w:rsid w:val="008D171F"/>
+  </w:style>
 </w:styles>
 </file>
 
@@ -1224,7 +1827,7 @@
 </file>
 
 <file path=customXml/itemProps1.xml><?xml version="1.0" encoding="utf-8"?>
-<ds:datastoreItem xmlns:ds="http://schemas.openxmlformats.org/officeDocument/2006/customXml" ds:itemID="{32D08308-6B43-4EDB-8B5C-B6650D4177D6}">
+<ds:datastoreItem xmlns:ds="http://schemas.openxmlformats.org/officeDocument/2006/customXml" ds:itemID="{08993BEF-CB1C-4489-9D52-CA33E82018CF}">
   <ds:schemaRefs>
     <ds:schemaRef ds:uri="http://schemas.openxmlformats.org/officeDocument/2006/bibliography"/>
   </ds:schemaRefs>

</xml_diff>